<commit_message>
Update -Documento de Diseño-.docx
</commit_message>
<xml_diff>
--- a/Entrega2/-Documento de Diseño-.docx
+++ b/Entrega2/-Documento de Diseño-.docx
@@ -1204,6 +1204,174 @@
           <w:szCs w:val="22"/>
           <w:lang w:val="es-CO"/>
         </w:rPr>
+        <w:t>Contar el tiempo transcurrido desde el inicio del proyecto.</w:t>
+      </w:r>
+    </w:p>
+    <w:p>
+      <w:pPr>
+        <w:pStyle w:val="ListParagraph"/>
+        <w:numPr>
+          <w:ilvl w:val="0"/>
+          <w:numId w:val="2"/>
+        </w:numPr>
+        <w:rPr>
+          <w:rFonts w:ascii="Times New Roman" w:hAnsi="Times New Roman" w:cs="Times New Roman"/>
+          <w:sz w:val="22"/>
+          <w:szCs w:val="22"/>
+          <w:lang w:val="es-CO"/>
+        </w:rPr>
+      </w:pPr>
+      <w:r>
+        <w:rPr>
+          <w:rFonts w:ascii="Times New Roman" w:hAnsi="Times New Roman" w:cs="Times New Roman"/>
+          <w:sz w:val="22"/>
+          <w:szCs w:val="22"/>
+          <w:lang w:val="es-CO"/>
+        </w:rPr>
+        <w:t>Mostrar las opciones disponibles para cada usuario.</w:t>
+      </w:r>
+    </w:p>
+    <w:p>
+      <w:pPr>
+        <w:pStyle w:val="ListParagraph"/>
+        <w:numPr>
+          <w:ilvl w:val="0"/>
+          <w:numId w:val="2"/>
+        </w:numPr>
+        <w:rPr>
+          <w:rFonts w:ascii="Times New Roman" w:hAnsi="Times New Roman" w:cs="Times New Roman"/>
+          <w:sz w:val="22"/>
+          <w:szCs w:val="22"/>
+          <w:lang w:val="es-CO"/>
+        </w:rPr>
+      </w:pPr>
+      <w:r>
+        <w:rPr>
+          <w:rFonts w:ascii="Times New Roman" w:hAnsi="Times New Roman" w:cs="Times New Roman"/>
+          <w:sz w:val="22"/>
+          <w:szCs w:val="22"/>
+          <w:lang w:val="es-CO"/>
+        </w:rPr>
+        <w:t>Agregar actividades para ser realizadas.</w:t>
+      </w:r>
+    </w:p>
+    <w:p>
+      <w:pPr>
+        <w:pStyle w:val="ListParagraph"/>
+        <w:numPr>
+          <w:ilvl w:val="0"/>
+          <w:numId w:val="2"/>
+        </w:numPr>
+        <w:rPr>
+          <w:rFonts w:ascii="Times New Roman" w:hAnsi="Times New Roman" w:cs="Times New Roman"/>
+          <w:sz w:val="22"/>
+          <w:szCs w:val="22"/>
+          <w:lang w:val="es-CO"/>
+        </w:rPr>
+      </w:pPr>
+      <w:r>
+        <w:rPr>
+          <w:rFonts w:ascii="Times New Roman" w:hAnsi="Times New Roman" w:cs="Times New Roman"/>
+          <w:sz w:val="22"/>
+          <w:szCs w:val="22"/>
+          <w:lang w:val="es-CO"/>
+        </w:rPr>
+        <w:t>Marcar las actividades que ya fueron realizadas.</w:t>
+      </w:r>
+    </w:p>
+    <w:p>
+      <w:pPr>
+        <w:pStyle w:val="ListParagraph"/>
+        <w:numPr>
+          <w:ilvl w:val="0"/>
+          <w:numId w:val="2"/>
+        </w:numPr>
+        <w:rPr>
+          <w:rFonts w:ascii="Times New Roman" w:hAnsi="Times New Roman" w:cs="Times New Roman"/>
+          <w:sz w:val="22"/>
+          <w:szCs w:val="22"/>
+          <w:lang w:val="es-CO"/>
+        </w:rPr>
+      </w:pPr>
+      <w:r>
+        <w:rPr>
+          <w:rFonts w:ascii="Times New Roman" w:hAnsi="Times New Roman" w:cs="Times New Roman"/>
+          <w:sz w:val="22"/>
+          <w:szCs w:val="22"/>
+          <w:lang w:val="es-CO"/>
+        </w:rPr>
+        <w:t>Definir las actividades que faltan por completarse.</w:t>
+      </w:r>
+    </w:p>
+    <w:p>
+      <w:pPr>
+        <w:pStyle w:val="ListParagraph"/>
+        <w:numPr>
+          <w:ilvl w:val="0"/>
+          <w:numId w:val="2"/>
+        </w:numPr>
+        <w:rPr>
+          <w:rFonts w:ascii="Times New Roman" w:hAnsi="Times New Roman" w:cs="Times New Roman"/>
+          <w:sz w:val="22"/>
+          <w:szCs w:val="22"/>
+          <w:lang w:val="es-CO"/>
+        </w:rPr>
+      </w:pPr>
+      <w:r>
+        <w:rPr>
+          <w:rFonts w:ascii="Times New Roman" w:hAnsi="Times New Roman" w:cs="Times New Roman"/>
+          <w:sz w:val="22"/>
+          <w:szCs w:val="22"/>
+          <w:lang w:val="es-CO"/>
+        </w:rPr>
+        <w:t>Mostrar cuantas horas se ha trabajado en una actividad.</w:t>
+      </w:r>
+    </w:p>
+    <w:p>
+      <w:pPr>
+        <w:pStyle w:val="ListParagraph"/>
+        <w:numPr>
+          <w:ilvl w:val="0"/>
+          <w:numId w:val="2"/>
+        </w:numPr>
+        <w:rPr>
+          <w:rFonts w:ascii="Times New Roman" w:hAnsi="Times New Roman" w:cs="Times New Roman"/>
+          <w:sz w:val="22"/>
+          <w:szCs w:val="22"/>
+          <w:lang w:val="es-CO"/>
+        </w:rPr>
+      </w:pPr>
+      <w:r>
+        <w:rPr>
+          <w:rFonts w:ascii="Times New Roman" w:hAnsi="Times New Roman" w:cs="Times New Roman"/>
+          <w:sz w:val="22"/>
+          <w:szCs w:val="22"/>
+          <w:lang w:val="es-CO"/>
+        </w:rPr>
+        <w:t>Mostrar cual integrante ha trabajado mas en el proyecto.</w:t>
+      </w:r>
+    </w:p>
+    <w:p>
+      <w:pPr>
+        <w:pStyle w:val="ListParagraph"/>
+        <w:numPr>
+          <w:ilvl w:val="0"/>
+          <w:numId w:val="2"/>
+        </w:numPr>
+        <w:rPr>
+          <w:rFonts w:ascii="Times New Roman" w:hAnsi="Times New Roman" w:cs="Times New Roman"/>
+          <w:sz w:val="22"/>
+          <w:szCs w:val="22"/>
+          <w:lang w:val="es-CO"/>
+        </w:rPr>
+      </w:pPr>
+      <w:r>
+        <w:rPr>
+          <w:rFonts w:ascii="Times New Roman" w:hAnsi="Times New Roman" w:cs="Times New Roman"/>
+          <w:sz w:val="22"/>
+          <w:szCs w:val="22"/>
+          <w:lang w:val="es-CO"/>
+        </w:rPr>
         <w:t>Finalizar un proyecto.</w:t>
       </w:r>
     </w:p>
@@ -1228,78 +1396,6 @@
           <w:szCs w:val="22"/>
           <w:lang w:val="es-CO"/>
         </w:rPr>
-        <w:t>Agregar actividades para ser realizadas.</w:t>
-      </w:r>
-    </w:p>
-    <w:p>
-      <w:pPr>
-        <w:pStyle w:val="ListParagraph"/>
-        <w:numPr>
-          <w:ilvl w:val="0"/>
-          <w:numId w:val="2"/>
-        </w:numPr>
-        <w:rPr>
-          <w:rFonts w:ascii="Times New Roman" w:hAnsi="Times New Roman" w:cs="Times New Roman"/>
-          <w:sz w:val="22"/>
-          <w:szCs w:val="22"/>
-          <w:lang w:val="es-CO"/>
-        </w:rPr>
-      </w:pPr>
-      <w:r>
-        <w:rPr>
-          <w:rFonts w:ascii="Times New Roman" w:hAnsi="Times New Roman" w:cs="Times New Roman"/>
-          <w:sz w:val="22"/>
-          <w:szCs w:val="22"/>
-          <w:lang w:val="es-CO"/>
-        </w:rPr>
-        <w:t>Definir las actividades que faltan por completarse.</w:t>
-      </w:r>
-    </w:p>
-    <w:p>
-      <w:pPr>
-        <w:pStyle w:val="ListParagraph"/>
-        <w:numPr>
-          <w:ilvl w:val="0"/>
-          <w:numId w:val="2"/>
-        </w:numPr>
-        <w:rPr>
-          <w:rFonts w:ascii="Times New Roman" w:hAnsi="Times New Roman" w:cs="Times New Roman"/>
-          <w:sz w:val="22"/>
-          <w:szCs w:val="22"/>
-          <w:lang w:val="es-CO"/>
-        </w:rPr>
-      </w:pPr>
-      <w:r>
-        <w:rPr>
-          <w:rFonts w:ascii="Times New Roman" w:hAnsi="Times New Roman" w:cs="Times New Roman"/>
-          <w:sz w:val="22"/>
-          <w:szCs w:val="22"/>
-          <w:lang w:val="es-CO"/>
-        </w:rPr>
-        <w:t>Marcar cuales actividades ya están completadas.</w:t>
-      </w:r>
-    </w:p>
-    <w:p>
-      <w:pPr>
-        <w:pStyle w:val="ListParagraph"/>
-        <w:numPr>
-          <w:ilvl w:val="0"/>
-          <w:numId w:val="2"/>
-        </w:numPr>
-        <w:rPr>
-          <w:rFonts w:ascii="Times New Roman" w:hAnsi="Times New Roman" w:cs="Times New Roman"/>
-          <w:sz w:val="22"/>
-          <w:szCs w:val="22"/>
-          <w:lang w:val="es-CO"/>
-        </w:rPr>
-      </w:pPr>
-      <w:r>
-        <w:rPr>
-          <w:rFonts w:ascii="Times New Roman" w:hAnsi="Times New Roman" w:cs="Times New Roman"/>
-          <w:sz w:val="22"/>
-          <w:szCs w:val="22"/>
-          <w:lang w:val="es-CO"/>
-        </w:rPr>
         <w:t>Agregar integrantes.</w:t>
       </w:r>
     </w:p>
@@ -1353,6 +1449,16 @@
         </w:rPr>
         <w:t>Requerimientos Funcionales:</w:t>
       </w:r>
+    </w:p>
+    <w:p>
+      <w:pPr>
+        <w:rPr>
+          <w:rFonts w:ascii="Times New Roman" w:hAnsi="Times New Roman" w:cs="Times New Roman"/>
+          <w:sz w:val="22"/>
+          <w:szCs w:val="22"/>
+          <w:lang w:val="es-CO"/>
+        </w:rPr>
+      </w:pPr>
     </w:p>
     <w:p>
       <w:pPr>
@@ -1628,26 +1734,1701 @@
           <w:szCs w:val="22"/>
           <w:lang w:val="es-CO"/>
         </w:rPr>
+        <w:t>Aplicación</w:t>
+      </w:r>
+      <w:r>
+        <w:rPr>
+          <w:rFonts w:ascii="Times New Roman" w:hAnsi="Times New Roman" w:cs="Times New Roman"/>
+          <w:sz w:val="22"/>
+          <w:szCs w:val="22"/>
+          <w:lang w:val="es-CO"/>
+        </w:rPr>
+        <w:t>: Posee relación con todos los objetos porque es aquel que se encarga de controlar el funcionamiento</w:t>
+      </w:r>
+      <w:r>
+        <w:rPr>
+          <w:rFonts w:ascii="Times New Roman" w:hAnsi="Times New Roman" w:cs="Times New Roman"/>
+          <w:sz w:val="22"/>
+          <w:szCs w:val="22"/>
+          <w:lang w:val="es-CO"/>
+        </w:rPr>
+        <w:t>, comportamiento y actualización de cada uno de los elementos.</w:t>
+      </w:r>
+    </w:p>
+    <w:p>
+      <w:pPr>
+        <w:pStyle w:val="ListParagraph"/>
+        <w:numPr>
+          <w:ilvl w:val="0"/>
+          <w:numId w:val="2"/>
+        </w:numPr>
+        <w:rPr>
+          <w:rFonts w:ascii="Times New Roman" w:hAnsi="Times New Roman" w:cs="Times New Roman"/>
+          <w:sz w:val="22"/>
+          <w:szCs w:val="22"/>
+          <w:lang w:val="es-CO"/>
+        </w:rPr>
+      </w:pPr>
+      <w:r>
+        <w:rPr>
+          <w:rFonts w:ascii="Times New Roman" w:hAnsi="Times New Roman" w:cs="Times New Roman"/>
+          <w:sz w:val="22"/>
+          <w:szCs w:val="22"/>
+          <w:lang w:val="es-CO"/>
+        </w:rPr>
+        <w:t xml:space="preserve">Proyecto: </w:t>
+      </w:r>
+    </w:p>
+    <w:p>
+      <w:pPr>
+        <w:pStyle w:val="ListParagraph"/>
+        <w:numPr>
+          <w:ilvl w:val="1"/>
+          <w:numId w:val="2"/>
+        </w:numPr>
+        <w:rPr>
+          <w:rFonts w:ascii="Times New Roman" w:hAnsi="Times New Roman" w:cs="Times New Roman"/>
+          <w:sz w:val="22"/>
+          <w:szCs w:val="22"/>
+          <w:lang w:val="es-CO"/>
+        </w:rPr>
+      </w:pPr>
+      <w:r>
+        <w:rPr>
+          <w:rFonts w:ascii="Times New Roman" w:hAnsi="Times New Roman" w:cs="Times New Roman"/>
+          <w:sz w:val="22"/>
+          <w:szCs w:val="22"/>
+          <w:lang w:val="es-CO"/>
+        </w:rPr>
+        <w:t xml:space="preserve">Tiene una relación con Aplicación: Aplicación </w:t>
+      </w:r>
+      <w:r>
+        <w:rPr>
+          <w:rFonts w:ascii="Times New Roman" w:hAnsi="Times New Roman" w:cs="Times New Roman"/>
+          <w:sz w:val="22"/>
+          <w:szCs w:val="22"/>
+          <w:lang w:val="es-CO"/>
+        </w:rPr>
+        <w:t>será</w:t>
+      </w:r>
+      <w:r>
+        <w:rPr>
+          <w:rFonts w:ascii="Times New Roman" w:hAnsi="Times New Roman" w:cs="Times New Roman"/>
+          <w:sz w:val="22"/>
+          <w:szCs w:val="22"/>
+          <w:lang w:val="es-CO"/>
+        </w:rPr>
+        <w:t xml:space="preserve"> quien actualice toda la información en el proyecto y asignara las características de este.</w:t>
+      </w:r>
+    </w:p>
+    <w:p>
+      <w:pPr>
+        <w:pStyle w:val="ListParagraph"/>
+        <w:numPr>
+          <w:ilvl w:val="1"/>
+          <w:numId w:val="2"/>
+        </w:numPr>
+        <w:rPr>
+          <w:rFonts w:ascii="Times New Roman" w:hAnsi="Times New Roman" w:cs="Times New Roman"/>
+          <w:sz w:val="22"/>
+          <w:szCs w:val="22"/>
+          <w:lang w:val="es-CO"/>
+        </w:rPr>
+      </w:pPr>
+      <w:r>
+        <w:rPr>
+          <w:rFonts w:ascii="Times New Roman" w:hAnsi="Times New Roman" w:cs="Times New Roman"/>
+          <w:sz w:val="22"/>
+          <w:szCs w:val="22"/>
+          <w:lang w:val="es-CO"/>
+        </w:rPr>
+        <w:t xml:space="preserve">Tiene una relación con </w:t>
+      </w:r>
+      <w:r>
+        <w:rPr>
+          <w:rFonts w:ascii="Times New Roman" w:hAnsi="Times New Roman" w:cs="Times New Roman"/>
+          <w:sz w:val="22"/>
+          <w:szCs w:val="22"/>
+          <w:lang w:val="es-CO"/>
+        </w:rPr>
+        <w:t>líder</w:t>
+      </w:r>
+      <w:r>
+        <w:rPr>
+          <w:rFonts w:ascii="Times New Roman" w:hAnsi="Times New Roman" w:cs="Times New Roman"/>
+          <w:sz w:val="22"/>
+          <w:szCs w:val="22"/>
+          <w:lang w:val="es-CO"/>
+        </w:rPr>
+        <w:t xml:space="preserve">: El proyecto necesita ser coordinado, y es el </w:t>
+      </w:r>
+      <w:r>
+        <w:rPr>
+          <w:rFonts w:ascii="Times New Roman" w:hAnsi="Times New Roman" w:cs="Times New Roman"/>
+          <w:sz w:val="22"/>
+          <w:szCs w:val="22"/>
+          <w:lang w:val="es-CO"/>
+        </w:rPr>
+        <w:t>líder</w:t>
+      </w:r>
+      <w:r>
+        <w:rPr>
+          <w:rFonts w:ascii="Times New Roman" w:hAnsi="Times New Roman" w:cs="Times New Roman"/>
+          <w:sz w:val="22"/>
+          <w:szCs w:val="22"/>
+          <w:lang w:val="es-CO"/>
+        </w:rPr>
+        <w:t xml:space="preserve"> aquel que tiene control sobre todo lo que tenga que ver con el proyecto.</w:t>
+      </w:r>
+    </w:p>
+    <w:p>
+      <w:pPr>
+        <w:pStyle w:val="ListParagraph"/>
+        <w:numPr>
+          <w:ilvl w:val="1"/>
+          <w:numId w:val="2"/>
+        </w:numPr>
+        <w:rPr>
+          <w:rFonts w:ascii="Times New Roman" w:hAnsi="Times New Roman" w:cs="Times New Roman"/>
+          <w:sz w:val="22"/>
+          <w:szCs w:val="22"/>
+          <w:lang w:val="es-CO"/>
+        </w:rPr>
+      </w:pPr>
+      <w:r>
+        <w:rPr>
+          <w:rFonts w:ascii="Times New Roman" w:hAnsi="Times New Roman" w:cs="Times New Roman"/>
+          <w:sz w:val="22"/>
+          <w:szCs w:val="22"/>
+          <w:lang w:val="es-CO"/>
+        </w:rPr>
+        <w:t xml:space="preserve">Tiene una relación con los integrantes: El proyecto es aquel que define cada cosa que debe ser realizado por los integrantes y les provee dicha </w:t>
+      </w:r>
+      <w:r>
+        <w:rPr>
+          <w:rFonts w:ascii="Times New Roman" w:hAnsi="Times New Roman" w:cs="Times New Roman"/>
+          <w:sz w:val="22"/>
+          <w:szCs w:val="22"/>
+          <w:lang w:val="es-CO"/>
+        </w:rPr>
+        <w:t>información</w:t>
+      </w:r>
+      <w:r>
+        <w:rPr>
+          <w:rFonts w:ascii="Times New Roman" w:hAnsi="Times New Roman" w:cs="Times New Roman"/>
+          <w:sz w:val="22"/>
+          <w:szCs w:val="22"/>
+          <w:lang w:val="es-CO"/>
+        </w:rPr>
+        <w:t>.</w:t>
+      </w:r>
+    </w:p>
+    <w:p>
+      <w:pPr>
+        <w:pStyle w:val="ListParagraph"/>
+        <w:numPr>
+          <w:ilvl w:val="1"/>
+          <w:numId w:val="2"/>
+        </w:numPr>
+        <w:rPr>
+          <w:rFonts w:ascii="Times New Roman" w:hAnsi="Times New Roman" w:cs="Times New Roman"/>
+          <w:sz w:val="22"/>
+          <w:szCs w:val="22"/>
+          <w:lang w:val="es-CO"/>
+        </w:rPr>
+      </w:pPr>
+      <w:r>
+        <w:rPr>
+          <w:rFonts w:ascii="Times New Roman" w:hAnsi="Times New Roman" w:cs="Times New Roman"/>
+          <w:sz w:val="22"/>
+          <w:szCs w:val="22"/>
+          <w:lang w:val="es-CO"/>
+        </w:rPr>
+        <w:t xml:space="preserve">Tiene relación con Actividad: Para que el proyecto se encuentre finalizado, se requiere que se hayan cumplido una </w:t>
+      </w:r>
+      <w:r>
+        <w:rPr>
+          <w:rFonts w:ascii="Times New Roman" w:hAnsi="Times New Roman" w:cs="Times New Roman"/>
+          <w:sz w:val="22"/>
+          <w:szCs w:val="22"/>
+          <w:lang w:val="es-CO"/>
+        </w:rPr>
+        <w:t>cierta cantidad de actividades</w:t>
+      </w:r>
+      <w:r>
+        <w:rPr>
+          <w:rFonts w:ascii="Times New Roman" w:hAnsi="Times New Roman" w:cs="Times New Roman"/>
+          <w:sz w:val="22"/>
+          <w:szCs w:val="22"/>
+          <w:lang w:val="es-CO"/>
+        </w:rPr>
+        <w:t xml:space="preserve"> y es por esto que el proyecto esta compuesto de una serie de actividades que el va creando</w:t>
+      </w:r>
+      <w:r>
+        <w:rPr>
+          <w:rFonts w:ascii="Times New Roman" w:hAnsi="Times New Roman" w:cs="Times New Roman"/>
+          <w:sz w:val="22"/>
+          <w:szCs w:val="22"/>
+          <w:lang w:val="es-CO"/>
+        </w:rPr>
+        <w:t>.</w:t>
+      </w:r>
+    </w:p>
+    <w:p>
+      <w:pPr>
+        <w:pStyle w:val="ListParagraph"/>
+        <w:numPr>
+          <w:ilvl w:val="0"/>
+          <w:numId w:val="2"/>
+        </w:numPr>
+        <w:rPr>
+          <w:rFonts w:ascii="Times New Roman" w:hAnsi="Times New Roman" w:cs="Times New Roman"/>
+          <w:sz w:val="22"/>
+          <w:szCs w:val="22"/>
+          <w:lang w:val="es-CO"/>
+        </w:rPr>
+      </w:pPr>
+      <w:r>
+        <w:rPr>
+          <w:rFonts w:ascii="Times New Roman" w:hAnsi="Times New Roman" w:cs="Times New Roman"/>
+          <w:sz w:val="22"/>
+          <w:szCs w:val="22"/>
+          <w:lang w:val="es-CO"/>
+        </w:rPr>
+        <w:t>Líder</w:t>
+      </w:r>
+      <w:r>
+        <w:rPr>
+          <w:rFonts w:ascii="Times New Roman" w:hAnsi="Times New Roman" w:cs="Times New Roman"/>
+          <w:sz w:val="22"/>
+          <w:szCs w:val="22"/>
+          <w:lang w:val="es-CO"/>
+        </w:rPr>
+        <w:t xml:space="preserve">: </w:t>
+      </w:r>
+    </w:p>
+    <w:p>
+      <w:pPr>
+        <w:pStyle w:val="ListParagraph"/>
+        <w:numPr>
+          <w:ilvl w:val="1"/>
+          <w:numId w:val="2"/>
+        </w:numPr>
+        <w:rPr>
+          <w:rFonts w:ascii="Times New Roman" w:hAnsi="Times New Roman" w:cs="Times New Roman"/>
+          <w:sz w:val="22"/>
+          <w:szCs w:val="22"/>
+          <w:lang w:val="es-CO"/>
+        </w:rPr>
+      </w:pPr>
+      <w:r>
+        <w:rPr>
+          <w:rFonts w:ascii="Times New Roman" w:hAnsi="Times New Roman" w:cs="Times New Roman"/>
+          <w:sz w:val="22"/>
+          <w:szCs w:val="22"/>
+          <w:lang w:val="es-CO"/>
+        </w:rPr>
+        <w:t>Tiene una relación con proyecto: El líder se encarga de gestionar todos los aspectos del proyecto.</w:t>
+      </w:r>
+    </w:p>
+    <w:p>
+      <w:pPr>
+        <w:pStyle w:val="ListParagraph"/>
+        <w:numPr>
+          <w:ilvl w:val="1"/>
+          <w:numId w:val="2"/>
+        </w:numPr>
+        <w:rPr>
+          <w:rFonts w:ascii="Times New Roman" w:hAnsi="Times New Roman" w:cs="Times New Roman"/>
+          <w:sz w:val="22"/>
+          <w:szCs w:val="22"/>
+          <w:lang w:val="es-CO"/>
+        </w:rPr>
+      </w:pPr>
+      <w:r>
+        <w:rPr>
+          <w:rFonts w:ascii="Times New Roman" w:hAnsi="Times New Roman" w:cs="Times New Roman"/>
+          <w:sz w:val="22"/>
+          <w:szCs w:val="22"/>
+          <w:lang w:val="es-CO"/>
+        </w:rPr>
+        <w:t xml:space="preserve">Tiene una relación con los integrantes: Se encarga de asignar que actividades deben cumplirse y puede asignarla a un integrante especifico. </w:t>
+      </w:r>
+      <w:r>
+        <w:rPr>
+          <w:rFonts w:ascii="Times New Roman" w:hAnsi="Times New Roman" w:cs="Times New Roman"/>
+          <w:sz w:val="22"/>
+          <w:szCs w:val="22"/>
+          <w:lang w:val="es-CO"/>
+        </w:rPr>
+        <w:t>Además</w:t>
+      </w:r>
+      <w:r>
+        <w:rPr>
+          <w:rFonts w:ascii="Times New Roman" w:hAnsi="Times New Roman" w:cs="Times New Roman"/>
+          <w:sz w:val="22"/>
+          <w:szCs w:val="22"/>
+          <w:lang w:val="es-CO"/>
+        </w:rPr>
+        <w:t>, tiene la habilidad de cambiar a un integrante a líder.</w:t>
+      </w:r>
+    </w:p>
+    <w:p>
+      <w:pPr>
+        <w:pStyle w:val="ListParagraph"/>
+        <w:numPr>
+          <w:ilvl w:val="1"/>
+          <w:numId w:val="2"/>
+        </w:numPr>
+        <w:rPr>
+          <w:rFonts w:ascii="Times New Roman" w:hAnsi="Times New Roman" w:cs="Times New Roman"/>
+          <w:sz w:val="22"/>
+          <w:szCs w:val="22"/>
+          <w:lang w:val="es-CO"/>
+        </w:rPr>
+      </w:pPr>
+      <w:r>
+        <w:rPr>
+          <w:rFonts w:ascii="Times New Roman" w:hAnsi="Times New Roman" w:cs="Times New Roman"/>
+          <w:sz w:val="22"/>
+          <w:szCs w:val="22"/>
+          <w:lang w:val="es-CO"/>
+        </w:rPr>
+        <w:t xml:space="preserve">Tiene relación con las Actividades: El es quien puede decidir como van a ser las nuevas actividades. </w:t>
+      </w:r>
+      <w:r>
+        <w:rPr>
+          <w:rFonts w:ascii="Times New Roman" w:hAnsi="Times New Roman" w:cs="Times New Roman"/>
+          <w:sz w:val="22"/>
+          <w:szCs w:val="22"/>
+          <w:lang w:val="es-CO"/>
+        </w:rPr>
+        <w:t>-El las define, pero no las crea-</w:t>
+      </w:r>
+    </w:p>
+    <w:p>
+      <w:pPr>
+        <w:pStyle w:val="ListParagraph"/>
+        <w:numPr>
+          <w:ilvl w:val="0"/>
+          <w:numId w:val="2"/>
+        </w:numPr>
+        <w:rPr>
+          <w:rFonts w:ascii="Times New Roman" w:hAnsi="Times New Roman" w:cs="Times New Roman"/>
+          <w:sz w:val="22"/>
+          <w:szCs w:val="22"/>
+          <w:lang w:val="es-CO"/>
+        </w:rPr>
+      </w:pPr>
+      <w:r>
+        <w:rPr>
+          <w:rFonts w:ascii="Times New Roman" w:hAnsi="Times New Roman" w:cs="Times New Roman"/>
+          <w:sz w:val="22"/>
+          <w:szCs w:val="22"/>
+          <w:lang w:val="es-CO"/>
+        </w:rPr>
+        <w:t>Integrante: Aparte de las anteriores ya mencionadas, tiene una relación con las actividades; esto porque el integrante es aquel que las completa y puede dar una actividad por realizada.</w:t>
+      </w:r>
+    </w:p>
+    <w:p>
+      <w:pPr>
+        <w:pStyle w:val="ListParagraph"/>
+        <w:numPr>
+          <w:ilvl w:val="0"/>
+          <w:numId w:val="2"/>
+        </w:numPr>
+        <w:rPr>
+          <w:rFonts w:ascii="Times New Roman" w:hAnsi="Times New Roman" w:cs="Times New Roman"/>
+          <w:sz w:val="22"/>
+          <w:szCs w:val="22"/>
+          <w:lang w:val="es-CO"/>
+        </w:rPr>
+      </w:pPr>
+      <w:r>
+        <w:rPr>
+          <w:rFonts w:ascii="Times New Roman" w:hAnsi="Times New Roman" w:cs="Times New Roman"/>
+          <w:sz w:val="22"/>
+          <w:szCs w:val="22"/>
+          <w:lang w:val="es-CO"/>
+        </w:rPr>
+        <w:t>Actividad: Todas sus relaciones ya fueron especificadas.</w:t>
+      </w:r>
+    </w:p>
+    <w:p>
+      <w:pPr>
+        <w:ind w:left="360"/>
+        <w:rPr>
+          <w:rFonts w:ascii="Times New Roman" w:hAnsi="Times New Roman" w:cs="Times New Roman"/>
+          <w:sz w:val="22"/>
+          <w:szCs w:val="22"/>
+          <w:lang w:val="es-CO"/>
+        </w:rPr>
+      </w:pPr>
+    </w:p>
+    <w:p>
+      <w:pPr>
+        <w:rPr>
+          <w:rFonts w:ascii="Times New Roman" w:hAnsi="Times New Roman" w:cs="Times New Roman"/>
+          <w:lang w:val="es-CO"/>
+        </w:rPr>
+      </w:pPr>
+      <w:r>
+        <w:rPr>
+          <w:rFonts w:ascii="Times New Roman" w:hAnsi="Times New Roman" w:cs="Times New Roman"/>
+          <w:lang w:val="es-CO"/>
+        </w:rPr>
+        <w:t>Reglas:</w:t>
+      </w:r>
+    </w:p>
+    <w:p>
+      <w:pPr>
+        <w:pStyle w:val="ListParagraph"/>
+        <w:numPr>
+          <w:ilvl w:val="0"/>
+          <w:numId w:val="2"/>
+        </w:numPr>
+        <w:rPr>
+          <w:rFonts w:ascii="Times New Roman" w:hAnsi="Times New Roman" w:cs="Times New Roman"/>
+          <w:lang w:val="es-CO"/>
+        </w:rPr>
+      </w:pPr>
+      <w:r>
+        <w:rPr>
+          <w:rFonts w:ascii="Times New Roman" w:hAnsi="Times New Roman" w:cs="Times New Roman"/>
+          <w:lang w:val="es-CO"/>
+        </w:rPr>
+        <w:t>La aplicación debe ser quien regule todas las interacciones.</w:t>
+      </w:r>
+    </w:p>
+    <w:p>
+      <w:pPr>
+        <w:pStyle w:val="ListParagraph"/>
+        <w:numPr>
+          <w:ilvl w:val="0"/>
+          <w:numId w:val="2"/>
+        </w:numPr>
+        <w:rPr>
+          <w:rFonts w:ascii="Times New Roman" w:hAnsi="Times New Roman" w:cs="Times New Roman"/>
+          <w:lang w:val="es-CO"/>
+        </w:rPr>
+      </w:pPr>
+      <w:r>
+        <w:rPr>
+          <w:rFonts w:ascii="Times New Roman" w:hAnsi="Times New Roman" w:cs="Times New Roman"/>
+          <w:lang w:val="es-CO"/>
+        </w:rPr>
+        <w:t>El proyecto se crea mediante la aplicación y debe ser el líder inicial quien maneja esto.</w:t>
+      </w:r>
+    </w:p>
+    <w:p>
+      <w:pPr>
+        <w:pStyle w:val="ListParagraph"/>
+        <w:numPr>
+          <w:ilvl w:val="0"/>
+          <w:numId w:val="2"/>
+        </w:numPr>
+        <w:rPr>
+          <w:rFonts w:ascii="Times New Roman" w:hAnsi="Times New Roman" w:cs="Times New Roman"/>
+          <w:lang w:val="es-CO"/>
+        </w:rPr>
+      </w:pPr>
+      <w:r>
+        <w:rPr>
+          <w:rFonts w:ascii="Times New Roman" w:hAnsi="Times New Roman" w:cs="Times New Roman"/>
+          <w:lang w:val="es-CO"/>
+        </w:rPr>
+        <w:t xml:space="preserve">El </w:t>
+      </w:r>
+      <w:r>
+        <w:rPr>
+          <w:rFonts w:ascii="Times New Roman" w:hAnsi="Times New Roman" w:cs="Times New Roman"/>
+          <w:lang w:val="es-CO"/>
+        </w:rPr>
+        <w:t>líder</w:t>
+      </w:r>
+      <w:r>
+        <w:rPr>
+          <w:rFonts w:ascii="Times New Roman" w:hAnsi="Times New Roman" w:cs="Times New Roman"/>
+          <w:lang w:val="es-CO"/>
+        </w:rPr>
+        <w:t xml:space="preserve"> debe manejar todo el proyecto</w:t>
+      </w:r>
+      <w:r>
+        <w:rPr>
+          <w:rFonts w:ascii="Times New Roman" w:hAnsi="Times New Roman" w:cs="Times New Roman"/>
+          <w:lang w:val="es-CO"/>
+        </w:rPr>
+        <w:t>, agregando o quitando actividades y los integrantes de este.</w:t>
+      </w:r>
+    </w:p>
+    <w:p>
+      <w:pPr>
+        <w:pStyle w:val="ListParagraph"/>
+        <w:numPr>
+          <w:ilvl w:val="0"/>
+          <w:numId w:val="2"/>
+        </w:numPr>
+        <w:rPr>
+          <w:rFonts w:ascii="Times New Roman" w:hAnsi="Times New Roman" w:cs="Times New Roman"/>
+          <w:sz w:val="22"/>
+          <w:szCs w:val="22"/>
+          <w:lang w:val="es-CO"/>
+        </w:rPr>
+      </w:pPr>
+      <w:r>
+        <w:rPr>
+          <w:rFonts w:ascii="Times New Roman" w:hAnsi="Times New Roman" w:cs="Times New Roman"/>
+          <w:lang w:val="es-CO"/>
+        </w:rPr>
+        <w:t xml:space="preserve">Los integrantes deben </w:t>
+      </w:r>
+      <w:r>
+        <w:rPr>
+          <w:rFonts w:ascii="Times New Roman" w:hAnsi="Times New Roman" w:cs="Times New Roman"/>
+          <w:lang w:val="es-CO"/>
+        </w:rPr>
+        <w:t>tener actividades asignadas, las cuales deben cumplir individualmente o en grupo según la asignación.</w:t>
+      </w:r>
+    </w:p>
+    <w:p>
+      <w:pPr>
+        <w:rPr>
+          <w:sz w:val="22"/>
+          <w:szCs w:val="22"/>
+          <w:lang w:val="es-CO"/>
+        </w:rPr>
+      </w:pPr>
+    </w:p>
+    <w:p>
+      <w:pPr>
+        <w:rPr>
+          <w:sz w:val="22"/>
+          <w:szCs w:val="22"/>
+          <w:lang w:val="es-CO"/>
+        </w:rPr>
+      </w:pPr>
+    </w:p>
+    <w:p>
+      <w:pPr>
+        <w:rPr>
+          <w:sz w:val="22"/>
+          <w:szCs w:val="22"/>
+          <w:lang w:val="es-CO"/>
+        </w:rPr>
+      </w:pPr>
+      <w:proofErr w:type="spellStart"/>
+      <w:r>
+        <w:rPr>
+          <w:sz w:val="22"/>
+          <w:szCs w:val="22"/>
+          <w:lang w:val="es-CO"/>
+        </w:rPr>
+        <w:t>Iteracion</w:t>
+      </w:r>
+      <w:proofErr w:type="spellEnd"/>
+      <w:r>
+        <w:rPr>
+          <w:sz w:val="22"/>
+          <w:szCs w:val="22"/>
+          <w:lang w:val="es-CO"/>
+        </w:rPr>
+        <w:t xml:space="preserve"> 3:</w:t>
+      </w:r>
+    </w:p>
+    <w:p>
+      <w:pPr>
+        <w:rPr>
+          <w:rFonts w:ascii="Times New Roman" w:hAnsi="Times New Roman" w:cs="Times New Roman"/>
+          <w:lang w:val="es-CO"/>
+        </w:rPr>
+      </w:pPr>
+      <w:r>
+        <w:rPr>
+          <w:rFonts w:ascii="Times New Roman" w:hAnsi="Times New Roman" w:cs="Times New Roman"/>
+          <w:lang w:val="es-CO"/>
+        </w:rPr>
+        <w:t>Con la iteración dos, logramos identificar algunos aspectos que nos faltan.</w:t>
+      </w:r>
+      <w:r>
+        <w:rPr>
+          <w:rFonts w:ascii="Times New Roman" w:hAnsi="Times New Roman" w:cs="Times New Roman"/>
+          <w:lang w:val="es-CO"/>
+        </w:rPr>
+        <w:br/>
+      </w:r>
+    </w:p>
+    <w:p>
+      <w:pPr>
+        <w:pStyle w:val="ListParagraph"/>
+        <w:numPr>
+          <w:ilvl w:val="0"/>
+          <w:numId w:val="2"/>
+        </w:numPr>
+        <w:rPr>
+          <w:rFonts w:ascii="Times New Roman" w:hAnsi="Times New Roman" w:cs="Times New Roman"/>
+          <w:lang w:val="es-CO"/>
+        </w:rPr>
+      </w:pPr>
+      <w:r>
+        <w:rPr>
+          <w:rFonts w:ascii="Times New Roman" w:hAnsi="Times New Roman" w:cs="Times New Roman"/>
+          <w:lang w:val="es-CO"/>
+        </w:rPr>
+        <w:t>Aplicación: Director. Recordemos que este es quien maneja todas las relaciones y cambios de información entre los objetos del proyecto.</w:t>
+      </w:r>
+    </w:p>
+    <w:p>
+      <w:pPr>
+        <w:pStyle w:val="ListParagraph"/>
+        <w:numPr>
+          <w:ilvl w:val="0"/>
+          <w:numId w:val="2"/>
+        </w:numPr>
+        <w:rPr>
+          <w:rFonts w:ascii="Times New Roman" w:hAnsi="Times New Roman" w:cs="Times New Roman"/>
+          <w:sz w:val="22"/>
+          <w:szCs w:val="22"/>
+          <w:lang w:val="es-CO"/>
+        </w:rPr>
+      </w:pPr>
+      <w:r>
+        <w:rPr>
+          <w:rFonts w:ascii="Times New Roman" w:hAnsi="Times New Roman" w:cs="Times New Roman"/>
+          <w:sz w:val="22"/>
+          <w:szCs w:val="22"/>
+          <w:lang w:val="es-CO"/>
+        </w:rPr>
+        <w:t>Líder: Coordinador. Este puede mandar ordenes y hacer cambios en todo lo que tenga que ver con el proyecto que se maneja.</w:t>
+      </w:r>
+    </w:p>
+    <w:p>
+      <w:pPr>
+        <w:pStyle w:val="ListParagraph"/>
+        <w:numPr>
+          <w:ilvl w:val="0"/>
+          <w:numId w:val="2"/>
+        </w:numPr>
+        <w:rPr>
+          <w:rFonts w:ascii="Times New Roman" w:hAnsi="Times New Roman" w:cs="Times New Roman"/>
+          <w:sz w:val="22"/>
+          <w:szCs w:val="22"/>
+          <w:lang w:val="es-CO"/>
+        </w:rPr>
+      </w:pPr>
+      <w:r>
+        <w:rPr>
+          <w:rFonts w:ascii="Times New Roman" w:hAnsi="Times New Roman" w:cs="Times New Roman"/>
+          <w:sz w:val="22"/>
+          <w:szCs w:val="22"/>
+          <w:lang w:val="es-CO"/>
+        </w:rPr>
+        <w:t xml:space="preserve">Proyecto: Data </w:t>
+      </w:r>
+      <w:proofErr w:type="spellStart"/>
+      <w:r>
+        <w:rPr>
+          <w:rFonts w:ascii="Times New Roman" w:hAnsi="Times New Roman" w:cs="Times New Roman"/>
+          <w:sz w:val="22"/>
+          <w:szCs w:val="22"/>
+          <w:lang w:val="es-CO"/>
+        </w:rPr>
+        <w:t>holder</w:t>
+      </w:r>
+      <w:proofErr w:type="spellEnd"/>
+      <w:r>
+        <w:rPr>
+          <w:rFonts w:ascii="Times New Roman" w:hAnsi="Times New Roman" w:cs="Times New Roman"/>
+          <w:sz w:val="22"/>
+          <w:szCs w:val="22"/>
+          <w:lang w:val="es-CO"/>
+        </w:rPr>
+        <w:t>. Esto es porque solo se limita a guardar y pasar información según lo pida la aplicación.</w:t>
+      </w:r>
+    </w:p>
+    <w:p>
+      <w:pPr>
+        <w:pStyle w:val="ListParagraph"/>
+        <w:numPr>
+          <w:ilvl w:val="0"/>
+          <w:numId w:val="2"/>
+        </w:numPr>
+        <w:rPr>
+          <w:rFonts w:ascii="Times New Roman" w:hAnsi="Times New Roman" w:cs="Times New Roman"/>
+          <w:sz w:val="22"/>
+          <w:szCs w:val="22"/>
+          <w:lang w:val="es-CO"/>
+        </w:rPr>
+      </w:pPr>
+      <w:r>
+        <w:rPr>
+          <w:rFonts w:ascii="Times New Roman" w:hAnsi="Times New Roman" w:cs="Times New Roman"/>
+          <w:sz w:val="22"/>
+          <w:szCs w:val="22"/>
+          <w:lang w:val="es-CO"/>
+        </w:rPr>
+        <w:t xml:space="preserve">Integrante: Data </w:t>
+      </w:r>
+      <w:proofErr w:type="spellStart"/>
+      <w:r>
+        <w:rPr>
+          <w:rFonts w:ascii="Times New Roman" w:hAnsi="Times New Roman" w:cs="Times New Roman"/>
+          <w:sz w:val="22"/>
+          <w:szCs w:val="22"/>
+          <w:lang w:val="es-CO"/>
+        </w:rPr>
+        <w:t>holder</w:t>
+      </w:r>
+      <w:proofErr w:type="spellEnd"/>
+      <w:r>
+        <w:rPr>
+          <w:rFonts w:ascii="Times New Roman" w:hAnsi="Times New Roman" w:cs="Times New Roman"/>
+          <w:sz w:val="22"/>
+          <w:szCs w:val="22"/>
+          <w:lang w:val="es-CO"/>
+        </w:rPr>
+        <w:t>. Este objeto guarda la información de un integrante y la pasa o guarda según se requiera.</w:t>
+      </w:r>
+    </w:p>
+    <w:p>
+      <w:pPr>
+        <w:pStyle w:val="ListParagraph"/>
+        <w:numPr>
+          <w:ilvl w:val="0"/>
+          <w:numId w:val="2"/>
+        </w:numPr>
+        <w:rPr>
+          <w:rFonts w:ascii="Times New Roman" w:hAnsi="Times New Roman" w:cs="Times New Roman"/>
+          <w:sz w:val="22"/>
+          <w:szCs w:val="22"/>
+          <w:lang w:val="es-CO"/>
+        </w:rPr>
+      </w:pPr>
+      <w:r>
+        <w:rPr>
+          <w:rFonts w:ascii="Times New Roman" w:hAnsi="Times New Roman" w:cs="Times New Roman"/>
+          <w:sz w:val="22"/>
+          <w:szCs w:val="22"/>
+          <w:lang w:val="es-CO"/>
+        </w:rPr>
+        <w:t xml:space="preserve">Actividad: Data </w:t>
+      </w:r>
+      <w:proofErr w:type="spellStart"/>
+      <w:r>
+        <w:rPr>
+          <w:rFonts w:ascii="Times New Roman" w:hAnsi="Times New Roman" w:cs="Times New Roman"/>
+          <w:sz w:val="22"/>
+          <w:szCs w:val="22"/>
+          <w:lang w:val="es-CO"/>
+        </w:rPr>
+        <w:t>holder</w:t>
+      </w:r>
+      <w:proofErr w:type="spellEnd"/>
+      <w:r>
+        <w:rPr>
+          <w:rFonts w:ascii="Times New Roman" w:hAnsi="Times New Roman" w:cs="Times New Roman"/>
+          <w:sz w:val="22"/>
+          <w:szCs w:val="22"/>
+          <w:lang w:val="es-CO"/>
+        </w:rPr>
+        <w:t>. Este objeto guarda todo lo que puede hacer una actividad.</w:t>
+      </w:r>
+    </w:p>
+    <w:p>
+      <w:pPr>
+        <w:pStyle w:val="ListParagraph"/>
+        <w:numPr>
+          <w:ilvl w:val="0"/>
+          <w:numId w:val="2"/>
+        </w:numPr>
+        <w:rPr>
+          <w:rFonts w:ascii="Times New Roman" w:hAnsi="Times New Roman" w:cs="Times New Roman"/>
+          <w:sz w:val="22"/>
+          <w:szCs w:val="22"/>
+          <w:lang w:val="es-CO"/>
+        </w:rPr>
+      </w:pPr>
+      <w:r>
+        <w:rPr>
+          <w:rFonts w:ascii="Times New Roman" w:hAnsi="Times New Roman" w:cs="Times New Roman"/>
+          <w:sz w:val="22"/>
+          <w:szCs w:val="22"/>
+          <w:lang w:val="es-CO"/>
+        </w:rPr>
         <w:lastRenderedPageBreak/>
-        <w:t>Aplicación</w:t>
-      </w:r>
-      <w:r>
-        <w:rPr>
-          <w:rFonts w:ascii="Times New Roman" w:hAnsi="Times New Roman" w:cs="Times New Roman"/>
-          <w:sz w:val="22"/>
-          <w:szCs w:val="22"/>
-          <w:lang w:val="es-CO"/>
-        </w:rPr>
-        <w:t>: Posee relación con todos los objetos porque es aquel que se encarga de controlar el funcionamiento</w:t>
-      </w:r>
-      <w:r>
-        <w:rPr>
-          <w:rFonts w:ascii="Times New Roman" w:hAnsi="Times New Roman" w:cs="Times New Roman"/>
-          <w:sz w:val="22"/>
-          <w:szCs w:val="22"/>
-          <w:lang w:val="es-CO"/>
-        </w:rPr>
-        <w:t>, comportamiento y actualización de cada uno de los elementos.</w:t>
+        <w:t xml:space="preserve">Tipo de Actividad: Data </w:t>
+      </w:r>
+      <w:proofErr w:type="spellStart"/>
+      <w:r>
+        <w:rPr>
+          <w:rFonts w:ascii="Times New Roman" w:hAnsi="Times New Roman" w:cs="Times New Roman"/>
+          <w:sz w:val="22"/>
+          <w:szCs w:val="22"/>
+          <w:lang w:val="es-CO"/>
+        </w:rPr>
+        <w:t>holder</w:t>
+      </w:r>
+      <w:proofErr w:type="spellEnd"/>
+      <w:r>
+        <w:rPr>
+          <w:rFonts w:ascii="Times New Roman" w:hAnsi="Times New Roman" w:cs="Times New Roman"/>
+          <w:sz w:val="22"/>
+          <w:szCs w:val="22"/>
+          <w:lang w:val="es-CO"/>
+        </w:rPr>
+        <w:t>. Sera aquella parte que se definirá el rumbo que tomara la actividad que se esta desarrollando.</w:t>
+      </w:r>
+    </w:p>
+    <w:p>
+      <w:pPr>
+        <w:pStyle w:val="ListParagraph"/>
+        <w:numPr>
+          <w:ilvl w:val="0"/>
+          <w:numId w:val="2"/>
+        </w:numPr>
+        <w:rPr>
+          <w:rFonts w:ascii="Times New Roman" w:hAnsi="Times New Roman" w:cs="Times New Roman"/>
+          <w:sz w:val="22"/>
+          <w:szCs w:val="22"/>
+          <w:lang w:val="es-CO"/>
+        </w:rPr>
+      </w:pPr>
+      <w:r>
+        <w:rPr>
+          <w:rFonts w:ascii="Times New Roman" w:hAnsi="Times New Roman" w:cs="Times New Roman"/>
+          <w:sz w:val="22"/>
+          <w:szCs w:val="22"/>
+          <w:lang w:val="es-CO"/>
+        </w:rPr>
+        <w:t xml:space="preserve">Registro de Actividad: Data </w:t>
+      </w:r>
+      <w:proofErr w:type="spellStart"/>
+      <w:r>
+        <w:rPr>
+          <w:rFonts w:ascii="Times New Roman" w:hAnsi="Times New Roman" w:cs="Times New Roman"/>
+          <w:sz w:val="22"/>
+          <w:szCs w:val="22"/>
+          <w:lang w:val="es-CO"/>
+        </w:rPr>
+        <w:t>holder</w:t>
+      </w:r>
+      <w:proofErr w:type="spellEnd"/>
+      <w:r>
+        <w:rPr>
+          <w:rFonts w:ascii="Times New Roman" w:hAnsi="Times New Roman" w:cs="Times New Roman"/>
+          <w:sz w:val="22"/>
+          <w:szCs w:val="22"/>
+          <w:lang w:val="es-CO"/>
+        </w:rPr>
+        <w:t>. Es una lista que almacena todos los cambios hechos por cada uno de los integrantes, de manera que sea fácil verificar quien hizo cada cambio.</w:t>
+      </w:r>
+    </w:p>
+    <w:p>
+      <w:pPr>
+        <w:rPr>
+          <w:rFonts w:ascii="Times New Roman" w:hAnsi="Times New Roman" w:cs="Times New Roman"/>
+          <w:sz w:val="22"/>
+          <w:szCs w:val="22"/>
+          <w:lang w:val="es-CO"/>
+        </w:rPr>
+      </w:pPr>
+    </w:p>
+    <w:p>
+      <w:pPr>
+        <w:rPr>
+          <w:rFonts w:ascii="Times New Roman" w:hAnsi="Times New Roman" w:cs="Times New Roman"/>
+          <w:sz w:val="22"/>
+          <w:szCs w:val="22"/>
+          <w:lang w:val="es-CO"/>
+        </w:rPr>
+      </w:pPr>
+      <w:r>
+        <w:rPr>
+          <w:rFonts w:ascii="Times New Roman" w:hAnsi="Times New Roman" w:cs="Times New Roman"/>
+          <w:sz w:val="22"/>
+          <w:szCs w:val="22"/>
+          <w:lang w:val="es-CO"/>
+        </w:rPr>
+        <w:t>Y con esto hecho, podemos actualizar y descomponer mas las responsabilidades.</w:t>
+      </w:r>
+    </w:p>
+    <w:p>
+      <w:pPr>
+        <w:rPr>
+          <w:rFonts w:ascii="Times New Roman" w:hAnsi="Times New Roman" w:cs="Times New Roman"/>
+          <w:sz w:val="22"/>
+          <w:szCs w:val="22"/>
+          <w:lang w:val="es-CO"/>
+        </w:rPr>
+      </w:pPr>
+    </w:p>
+    <w:p>
+      <w:pPr>
+        <w:pStyle w:val="ListParagraph"/>
+        <w:numPr>
+          <w:ilvl w:val="0"/>
+          <w:numId w:val="2"/>
+        </w:numPr>
+        <w:rPr>
+          <w:rFonts w:ascii="Times New Roman" w:hAnsi="Times New Roman" w:cs="Times New Roman"/>
+          <w:sz w:val="22"/>
+          <w:szCs w:val="22"/>
+          <w:lang w:val="es-CO"/>
+        </w:rPr>
+      </w:pPr>
+      <w:r>
+        <w:rPr>
+          <w:rFonts w:ascii="Times New Roman" w:hAnsi="Times New Roman" w:cs="Times New Roman"/>
+          <w:sz w:val="22"/>
+          <w:szCs w:val="22"/>
+          <w:lang w:val="es-CO"/>
+        </w:rPr>
+        <w:t>Iniciar un proyecto nuevo.</w:t>
+      </w:r>
+    </w:p>
+    <w:p>
+      <w:pPr>
+        <w:pStyle w:val="ListParagraph"/>
+        <w:numPr>
+          <w:ilvl w:val="0"/>
+          <w:numId w:val="2"/>
+        </w:numPr>
+        <w:rPr>
+          <w:rFonts w:ascii="Times New Roman" w:hAnsi="Times New Roman" w:cs="Times New Roman"/>
+          <w:sz w:val="22"/>
+          <w:szCs w:val="22"/>
+          <w:lang w:val="es-CO"/>
+        </w:rPr>
+      </w:pPr>
+      <w:r>
+        <w:rPr>
+          <w:rFonts w:ascii="Times New Roman" w:hAnsi="Times New Roman" w:cs="Times New Roman"/>
+          <w:sz w:val="22"/>
+          <w:szCs w:val="22"/>
+          <w:lang w:val="es-CO"/>
+        </w:rPr>
+        <w:t xml:space="preserve">Cargar la </w:t>
+      </w:r>
+      <w:proofErr w:type="spellStart"/>
+      <w:r>
+        <w:rPr>
+          <w:rFonts w:ascii="Times New Roman" w:hAnsi="Times New Roman" w:cs="Times New Roman"/>
+          <w:sz w:val="22"/>
+          <w:szCs w:val="22"/>
+          <w:lang w:val="es-CO"/>
+        </w:rPr>
+        <w:t>informacion</w:t>
+      </w:r>
+      <w:proofErr w:type="spellEnd"/>
+      <w:r>
+        <w:rPr>
+          <w:rFonts w:ascii="Times New Roman" w:hAnsi="Times New Roman" w:cs="Times New Roman"/>
+          <w:sz w:val="22"/>
+          <w:szCs w:val="22"/>
+          <w:lang w:val="es-CO"/>
+        </w:rPr>
+        <w:t xml:space="preserve"> previa del proyecto y de</w:t>
+      </w:r>
+      <w:r>
+        <w:rPr>
+          <w:rFonts w:ascii="Times New Roman" w:hAnsi="Times New Roman" w:cs="Times New Roman"/>
+          <w:sz w:val="22"/>
+          <w:szCs w:val="22"/>
+          <w:lang w:val="es-CO"/>
+        </w:rPr>
+        <w:t xml:space="preserve"> los </w:t>
+      </w:r>
+      <w:proofErr w:type="spellStart"/>
+      <w:r>
+        <w:rPr>
+          <w:rFonts w:ascii="Times New Roman" w:hAnsi="Times New Roman" w:cs="Times New Roman"/>
+          <w:sz w:val="22"/>
+          <w:szCs w:val="22"/>
+          <w:lang w:val="es-CO"/>
+        </w:rPr>
+        <w:t>integrntes</w:t>
+      </w:r>
+      <w:proofErr w:type="spellEnd"/>
+      <w:r>
+        <w:rPr>
+          <w:rFonts w:ascii="Times New Roman" w:hAnsi="Times New Roman" w:cs="Times New Roman"/>
+          <w:sz w:val="22"/>
+          <w:szCs w:val="22"/>
+          <w:lang w:val="es-CO"/>
+        </w:rPr>
+        <w:t>.</w:t>
+      </w:r>
+    </w:p>
+    <w:p>
+      <w:pPr>
+        <w:pStyle w:val="ListParagraph"/>
+        <w:numPr>
+          <w:ilvl w:val="0"/>
+          <w:numId w:val="2"/>
+        </w:numPr>
+        <w:rPr>
+          <w:rFonts w:ascii="Times New Roman" w:hAnsi="Times New Roman" w:cs="Times New Roman"/>
+          <w:sz w:val="22"/>
+          <w:szCs w:val="22"/>
+          <w:lang w:val="es-CO"/>
+        </w:rPr>
+      </w:pPr>
+      <w:r>
+        <w:rPr>
+          <w:rFonts w:ascii="Times New Roman" w:hAnsi="Times New Roman" w:cs="Times New Roman"/>
+          <w:sz w:val="22"/>
+          <w:szCs w:val="22"/>
+          <w:lang w:val="es-CO"/>
+        </w:rPr>
+        <w:t>Contar el tiempo transcurrido desde el inicio del proyecto.</w:t>
+      </w:r>
+    </w:p>
+    <w:p>
+      <w:pPr>
+        <w:pStyle w:val="ListParagraph"/>
+        <w:numPr>
+          <w:ilvl w:val="0"/>
+          <w:numId w:val="2"/>
+        </w:numPr>
+        <w:rPr>
+          <w:rFonts w:ascii="Times New Roman" w:hAnsi="Times New Roman" w:cs="Times New Roman"/>
+          <w:sz w:val="22"/>
+          <w:szCs w:val="22"/>
+          <w:lang w:val="es-CO"/>
+        </w:rPr>
+      </w:pPr>
+      <w:r>
+        <w:rPr>
+          <w:rFonts w:ascii="Times New Roman" w:hAnsi="Times New Roman" w:cs="Times New Roman"/>
+          <w:sz w:val="22"/>
+          <w:szCs w:val="22"/>
+          <w:lang w:val="es-CO"/>
+        </w:rPr>
+        <w:t>Mostrar las opciones disponibles para cada usuario.</w:t>
+      </w:r>
+    </w:p>
+    <w:p>
+      <w:pPr>
+        <w:pStyle w:val="ListParagraph"/>
+        <w:numPr>
+          <w:ilvl w:val="0"/>
+          <w:numId w:val="2"/>
+        </w:numPr>
+        <w:rPr>
+          <w:rFonts w:ascii="Times New Roman" w:hAnsi="Times New Roman" w:cs="Times New Roman"/>
+          <w:sz w:val="22"/>
+          <w:szCs w:val="22"/>
+          <w:lang w:val="es-CO"/>
+        </w:rPr>
+      </w:pPr>
+      <w:r>
+        <w:rPr>
+          <w:rFonts w:ascii="Times New Roman" w:hAnsi="Times New Roman" w:cs="Times New Roman"/>
+          <w:sz w:val="22"/>
+          <w:szCs w:val="22"/>
+          <w:lang w:val="es-CO"/>
+        </w:rPr>
+        <w:t>Agregar actividades para ser realizadas.</w:t>
+      </w:r>
+    </w:p>
+    <w:p>
+      <w:pPr>
+        <w:pStyle w:val="ListParagraph"/>
+        <w:numPr>
+          <w:ilvl w:val="0"/>
+          <w:numId w:val="2"/>
+        </w:numPr>
+        <w:rPr>
+          <w:rFonts w:ascii="Times New Roman" w:hAnsi="Times New Roman" w:cs="Times New Roman"/>
+          <w:sz w:val="22"/>
+          <w:szCs w:val="22"/>
+          <w:lang w:val="es-CO"/>
+        </w:rPr>
+      </w:pPr>
+      <w:r>
+        <w:rPr>
+          <w:rFonts w:ascii="Times New Roman" w:hAnsi="Times New Roman" w:cs="Times New Roman"/>
+          <w:sz w:val="22"/>
+          <w:szCs w:val="22"/>
+          <w:lang w:val="es-CO"/>
+        </w:rPr>
+        <w:t>Guardar un registro de actividad.</w:t>
+      </w:r>
+    </w:p>
+    <w:p>
+      <w:pPr>
+        <w:pStyle w:val="ListParagraph"/>
+        <w:numPr>
+          <w:ilvl w:val="0"/>
+          <w:numId w:val="2"/>
+        </w:numPr>
+        <w:rPr>
+          <w:rFonts w:ascii="Times New Roman" w:hAnsi="Times New Roman" w:cs="Times New Roman"/>
+          <w:sz w:val="22"/>
+          <w:szCs w:val="22"/>
+          <w:lang w:val="es-CO"/>
+        </w:rPr>
+      </w:pPr>
+      <w:r>
+        <w:rPr>
+          <w:rFonts w:ascii="Times New Roman" w:hAnsi="Times New Roman" w:cs="Times New Roman"/>
+          <w:sz w:val="22"/>
+          <w:szCs w:val="22"/>
+          <w:lang w:val="es-CO"/>
+        </w:rPr>
+        <w:t>Guardar información sobre lo que hizo cada uno de los integrantes.</w:t>
+      </w:r>
+    </w:p>
+    <w:p>
+      <w:pPr>
+        <w:pStyle w:val="ListParagraph"/>
+        <w:numPr>
+          <w:ilvl w:val="0"/>
+          <w:numId w:val="2"/>
+        </w:numPr>
+        <w:rPr>
+          <w:rFonts w:ascii="Times New Roman" w:hAnsi="Times New Roman" w:cs="Times New Roman"/>
+          <w:sz w:val="22"/>
+          <w:szCs w:val="22"/>
+          <w:lang w:val="es-CO"/>
+        </w:rPr>
+      </w:pPr>
+      <w:r>
+        <w:rPr>
+          <w:rFonts w:ascii="Times New Roman" w:hAnsi="Times New Roman" w:cs="Times New Roman"/>
+          <w:sz w:val="22"/>
+          <w:szCs w:val="22"/>
+          <w:lang w:val="es-CO"/>
+        </w:rPr>
+        <w:t>Marcar las actividades que ya fueron realizadas.</w:t>
+      </w:r>
+    </w:p>
+    <w:p>
+      <w:pPr>
+        <w:pStyle w:val="ListParagraph"/>
+        <w:numPr>
+          <w:ilvl w:val="0"/>
+          <w:numId w:val="2"/>
+        </w:numPr>
+        <w:rPr>
+          <w:rFonts w:ascii="Times New Roman" w:hAnsi="Times New Roman" w:cs="Times New Roman"/>
+          <w:sz w:val="22"/>
+          <w:szCs w:val="22"/>
+          <w:lang w:val="es-CO"/>
+        </w:rPr>
+      </w:pPr>
+      <w:r>
+        <w:rPr>
+          <w:rFonts w:ascii="Times New Roman" w:hAnsi="Times New Roman" w:cs="Times New Roman"/>
+          <w:sz w:val="22"/>
+          <w:szCs w:val="22"/>
+          <w:lang w:val="es-CO"/>
+        </w:rPr>
+        <w:t>Definir las actividades que faltan por completarse.</w:t>
+      </w:r>
+    </w:p>
+    <w:p>
+      <w:pPr>
+        <w:pStyle w:val="ListParagraph"/>
+        <w:numPr>
+          <w:ilvl w:val="0"/>
+          <w:numId w:val="2"/>
+        </w:numPr>
+        <w:rPr>
+          <w:rFonts w:ascii="Times New Roman" w:hAnsi="Times New Roman" w:cs="Times New Roman"/>
+          <w:sz w:val="22"/>
+          <w:szCs w:val="22"/>
+          <w:lang w:val="es-CO"/>
+        </w:rPr>
+      </w:pPr>
+      <w:r>
+        <w:rPr>
+          <w:rFonts w:ascii="Times New Roman" w:hAnsi="Times New Roman" w:cs="Times New Roman"/>
+          <w:sz w:val="22"/>
+          <w:szCs w:val="22"/>
+          <w:lang w:val="es-CO"/>
+        </w:rPr>
+        <w:t>Definir el tipo de actividad.</w:t>
+      </w:r>
+    </w:p>
+    <w:p>
+      <w:pPr>
+        <w:pStyle w:val="ListParagraph"/>
+        <w:numPr>
+          <w:ilvl w:val="0"/>
+          <w:numId w:val="2"/>
+        </w:numPr>
+        <w:rPr>
+          <w:rFonts w:ascii="Times New Roman" w:hAnsi="Times New Roman" w:cs="Times New Roman"/>
+          <w:sz w:val="22"/>
+          <w:szCs w:val="22"/>
+          <w:lang w:val="es-CO"/>
+        </w:rPr>
+      </w:pPr>
+      <w:r>
+        <w:rPr>
+          <w:rFonts w:ascii="Times New Roman" w:hAnsi="Times New Roman" w:cs="Times New Roman"/>
+          <w:sz w:val="22"/>
+          <w:szCs w:val="22"/>
+          <w:lang w:val="es-CO"/>
+        </w:rPr>
+        <w:t>Mostrar cuantas horas se ha trabajado en una actividad.</w:t>
+      </w:r>
+    </w:p>
+    <w:p>
+      <w:pPr>
+        <w:pStyle w:val="ListParagraph"/>
+        <w:numPr>
+          <w:ilvl w:val="0"/>
+          <w:numId w:val="2"/>
+        </w:numPr>
+        <w:rPr>
+          <w:rFonts w:ascii="Times New Roman" w:hAnsi="Times New Roman" w:cs="Times New Roman"/>
+          <w:sz w:val="22"/>
+          <w:szCs w:val="22"/>
+          <w:lang w:val="es-CO"/>
+        </w:rPr>
+      </w:pPr>
+      <w:r>
+        <w:rPr>
+          <w:rFonts w:ascii="Times New Roman" w:hAnsi="Times New Roman" w:cs="Times New Roman"/>
+          <w:sz w:val="22"/>
+          <w:szCs w:val="22"/>
+          <w:lang w:val="es-CO"/>
+        </w:rPr>
+        <w:t>Mostrar cual integrante ha trabajado mas en el proyecto.</w:t>
+      </w:r>
+    </w:p>
+    <w:p>
+      <w:pPr>
+        <w:pStyle w:val="ListParagraph"/>
+        <w:numPr>
+          <w:ilvl w:val="0"/>
+          <w:numId w:val="2"/>
+        </w:numPr>
+        <w:rPr>
+          <w:rFonts w:ascii="Times New Roman" w:hAnsi="Times New Roman" w:cs="Times New Roman"/>
+          <w:sz w:val="22"/>
+          <w:szCs w:val="22"/>
+          <w:lang w:val="es-CO"/>
+        </w:rPr>
+      </w:pPr>
+      <w:r>
+        <w:rPr>
+          <w:rFonts w:ascii="Times New Roman" w:hAnsi="Times New Roman" w:cs="Times New Roman"/>
+          <w:sz w:val="22"/>
+          <w:szCs w:val="22"/>
+          <w:lang w:val="es-CO"/>
+        </w:rPr>
+        <w:t>Definir los plazos de tiempo para cada actividad.</w:t>
+      </w:r>
+    </w:p>
+    <w:p>
+      <w:pPr>
+        <w:pStyle w:val="ListParagraph"/>
+        <w:numPr>
+          <w:ilvl w:val="0"/>
+          <w:numId w:val="2"/>
+        </w:numPr>
+        <w:rPr>
+          <w:rFonts w:ascii="Times New Roman" w:hAnsi="Times New Roman" w:cs="Times New Roman"/>
+          <w:sz w:val="22"/>
+          <w:szCs w:val="22"/>
+          <w:lang w:val="es-CO"/>
+        </w:rPr>
+      </w:pPr>
+      <w:r>
+        <w:rPr>
+          <w:rFonts w:ascii="Times New Roman" w:hAnsi="Times New Roman" w:cs="Times New Roman"/>
+          <w:sz w:val="22"/>
+          <w:szCs w:val="22"/>
+          <w:lang w:val="es-CO"/>
+        </w:rPr>
+        <w:t>Finalizar un proyecto.</w:t>
+      </w:r>
+    </w:p>
+    <w:p>
+      <w:pPr>
+        <w:pStyle w:val="ListParagraph"/>
+        <w:numPr>
+          <w:ilvl w:val="0"/>
+          <w:numId w:val="2"/>
+        </w:numPr>
+        <w:rPr>
+          <w:rFonts w:ascii="Times New Roman" w:hAnsi="Times New Roman" w:cs="Times New Roman"/>
+          <w:sz w:val="22"/>
+          <w:szCs w:val="22"/>
+          <w:lang w:val="es-CO"/>
+        </w:rPr>
+      </w:pPr>
+      <w:r>
+        <w:rPr>
+          <w:rFonts w:ascii="Times New Roman" w:hAnsi="Times New Roman" w:cs="Times New Roman"/>
+          <w:sz w:val="22"/>
+          <w:szCs w:val="22"/>
+          <w:lang w:val="es-CO"/>
+        </w:rPr>
+        <w:t>Agregar integrantes.</w:t>
+      </w:r>
+    </w:p>
+    <w:p>
+      <w:pPr>
+        <w:pStyle w:val="ListParagraph"/>
+        <w:numPr>
+          <w:ilvl w:val="0"/>
+          <w:numId w:val="2"/>
+        </w:numPr>
+        <w:rPr>
+          <w:rFonts w:ascii="Times New Roman" w:hAnsi="Times New Roman" w:cs="Times New Roman"/>
+          <w:sz w:val="22"/>
+          <w:szCs w:val="22"/>
+          <w:lang w:val="es-CO"/>
+        </w:rPr>
+      </w:pPr>
+      <w:r>
+        <w:rPr>
+          <w:rFonts w:ascii="Times New Roman" w:hAnsi="Times New Roman" w:cs="Times New Roman"/>
+          <w:sz w:val="22"/>
+          <w:szCs w:val="22"/>
+          <w:lang w:val="es-CO"/>
+        </w:rPr>
+        <w:t>Asignar el rol que ocupara un integrante (Líder o integrante normal).</w:t>
+      </w:r>
+    </w:p>
+    <w:p>
+      <w:pPr>
+        <w:rPr>
+          <w:rFonts w:ascii="Times New Roman" w:hAnsi="Times New Roman" w:cs="Times New Roman"/>
+          <w:lang w:val="es-CO"/>
+        </w:rPr>
+      </w:pPr>
+    </w:p>
+    <w:p>
+      <w:pPr>
+        <w:rPr>
+          <w:rFonts w:ascii="Times New Roman" w:hAnsi="Times New Roman" w:cs="Times New Roman"/>
+          <w:sz w:val="22"/>
+          <w:szCs w:val="22"/>
+          <w:lang w:val="es-CO"/>
+        </w:rPr>
+      </w:pPr>
+      <w:r>
+        <w:rPr>
+          <w:rFonts w:ascii="Times New Roman" w:hAnsi="Times New Roman" w:cs="Times New Roman"/>
+          <w:sz w:val="22"/>
+          <w:szCs w:val="22"/>
+          <w:lang w:val="es-CO"/>
+        </w:rPr>
+        <w:t>Requerimientos Funcionales:</w:t>
+      </w:r>
+    </w:p>
+    <w:p>
+      <w:pPr>
+        <w:rPr>
+          <w:rFonts w:ascii="Times New Roman" w:hAnsi="Times New Roman" w:cs="Times New Roman"/>
+          <w:sz w:val="22"/>
+          <w:szCs w:val="22"/>
+          <w:lang w:val="es-CO"/>
+        </w:rPr>
+      </w:pPr>
+    </w:p>
+    <w:p>
+      <w:pPr>
+        <w:rPr>
+          <w:rFonts w:ascii="Times New Roman" w:hAnsi="Times New Roman" w:cs="Times New Roman"/>
+          <w:sz w:val="22"/>
+          <w:szCs w:val="22"/>
+          <w:lang w:val="es-CO"/>
+        </w:rPr>
+      </w:pPr>
+      <w:r>
+        <w:rPr>
+          <w:rFonts w:ascii="Times New Roman" w:hAnsi="Times New Roman" w:cs="Times New Roman"/>
+          <w:sz w:val="22"/>
+          <w:szCs w:val="22"/>
+        </w:rPr>
+        <w:t>-</w:t>
+      </w:r>
+      <w:r>
+        <w:rPr>
+          <w:rFonts w:ascii="Times New Roman" w:hAnsi="Times New Roman" w:cs="Times New Roman"/>
+          <w:sz w:val="22"/>
+          <w:szCs w:val="22"/>
+        </w:rPr>
+        <w:tab/>
+      </w:r>
+      <w:r>
+        <w:rPr>
+          <w:rFonts w:ascii="Times New Roman" w:hAnsi="Times New Roman" w:cs="Times New Roman"/>
+          <w:sz w:val="22"/>
+          <w:szCs w:val="22"/>
+          <w:lang w:val="es-CO"/>
+        </w:rPr>
+        <w:t>Crear un nuevo proyecto: La idea es que aquí se especifiquen aspectos básicos del proyecto en general, como por ejemplo, el nombre, el líder, integrantes, etc.</w:t>
+      </w:r>
+    </w:p>
+    <w:p>
+      <w:pPr>
+        <w:rPr>
+          <w:rFonts w:ascii="Times New Roman" w:hAnsi="Times New Roman" w:cs="Times New Roman"/>
+          <w:sz w:val="22"/>
+          <w:szCs w:val="22"/>
+        </w:rPr>
+      </w:pPr>
+    </w:p>
+    <w:p>
+      <w:pPr>
+        <w:rPr>
+          <w:rFonts w:ascii="Times New Roman" w:hAnsi="Times New Roman" w:cs="Times New Roman"/>
+          <w:sz w:val="22"/>
+          <w:szCs w:val="22"/>
+          <w:lang w:val="es-CO"/>
+        </w:rPr>
+      </w:pPr>
+      <w:r>
+        <w:rPr>
+          <w:rFonts w:ascii="Times New Roman" w:hAnsi="Times New Roman" w:cs="Times New Roman"/>
+          <w:sz w:val="22"/>
+          <w:szCs w:val="22"/>
+        </w:rPr>
+        <w:t>-</w:t>
+      </w:r>
+      <w:r>
+        <w:rPr>
+          <w:rFonts w:ascii="Times New Roman" w:hAnsi="Times New Roman" w:cs="Times New Roman"/>
+          <w:sz w:val="22"/>
+          <w:szCs w:val="22"/>
+        </w:rPr>
+        <w:tab/>
+      </w:r>
+      <w:r>
+        <w:rPr>
+          <w:rFonts w:ascii="Times New Roman" w:hAnsi="Times New Roman" w:cs="Times New Roman"/>
+          <w:sz w:val="22"/>
+          <w:szCs w:val="22"/>
+          <w:lang w:val="es-CO"/>
+        </w:rPr>
+        <w:t xml:space="preserve">Añadir integrantes o lideres: Se necesita que el tamaño de integrantes y lideres sea variable, pues estos proyectos pueden requerir mucha colaboración. Además, se necesita poder cambiar entre un integrante o un líder. </w:t>
+      </w:r>
+    </w:p>
+    <w:p>
+      <w:pPr>
+        <w:rPr>
+          <w:rFonts w:ascii="Times New Roman" w:hAnsi="Times New Roman" w:cs="Times New Roman"/>
+          <w:sz w:val="22"/>
+          <w:szCs w:val="22"/>
+        </w:rPr>
+      </w:pPr>
+    </w:p>
+    <w:p>
+      <w:pPr>
+        <w:rPr>
+          <w:rFonts w:ascii="Times New Roman" w:hAnsi="Times New Roman" w:cs="Times New Roman"/>
+          <w:sz w:val="22"/>
+          <w:szCs w:val="22"/>
+        </w:rPr>
+      </w:pPr>
+      <w:r>
+        <w:rPr>
+          <w:rFonts w:ascii="Times New Roman" w:hAnsi="Times New Roman" w:cs="Times New Roman"/>
+          <w:sz w:val="22"/>
+          <w:szCs w:val="22"/>
+        </w:rPr>
+        <w:t>-</w:t>
+      </w:r>
+      <w:r>
+        <w:rPr>
+          <w:rFonts w:ascii="Times New Roman" w:hAnsi="Times New Roman" w:cs="Times New Roman"/>
+          <w:sz w:val="22"/>
+          <w:szCs w:val="22"/>
+        </w:rPr>
+        <w:tab/>
+        <w:t>Mantener un seguimiento del proyecto: Se requiere poder manejar de manera mas simple todo lo que gira en torno al proyecto: avances dia por dia, tiempo estimado y transcurrido, y tod</w:t>
+      </w:r>
+      <w:r>
+        <w:rPr>
+          <w:rFonts w:ascii="Times New Roman" w:hAnsi="Times New Roman" w:cs="Times New Roman"/>
+          <w:sz w:val="22"/>
+          <w:szCs w:val="22"/>
+          <w:lang w:val="es-CO"/>
+        </w:rPr>
+        <w:t>as</w:t>
+      </w:r>
+      <w:r>
+        <w:rPr>
+          <w:rFonts w:ascii="Times New Roman" w:hAnsi="Times New Roman" w:cs="Times New Roman"/>
+          <w:sz w:val="22"/>
+          <w:szCs w:val="22"/>
+        </w:rPr>
+        <w:t xml:space="preserve"> las actividades que se necesiten realizar.</w:t>
+      </w:r>
+      <w:r>
+        <w:rPr>
+          <w:rFonts w:ascii="Times New Roman" w:hAnsi="Times New Roman" w:cs="Times New Roman"/>
+          <w:sz w:val="22"/>
+          <w:szCs w:val="22"/>
+        </w:rPr>
+        <w:br/>
+      </w:r>
+    </w:p>
+    <w:p>
+      <w:pPr>
+        <w:rPr>
+          <w:rFonts w:ascii="Times New Roman" w:hAnsi="Times New Roman" w:cs="Times New Roman"/>
+          <w:sz w:val="22"/>
+          <w:szCs w:val="22"/>
+          <w:lang w:val="es-CO"/>
+        </w:rPr>
+      </w:pPr>
+      <w:r>
+        <w:rPr>
+          <w:rFonts w:ascii="Times New Roman" w:hAnsi="Times New Roman" w:cs="Times New Roman"/>
+          <w:sz w:val="22"/>
+          <w:szCs w:val="22"/>
+          <w:lang w:val="es-CO"/>
+        </w:rPr>
+        <w:t>-</w:t>
+      </w:r>
+      <w:r>
+        <w:rPr>
+          <w:rFonts w:ascii="Times New Roman" w:hAnsi="Times New Roman" w:cs="Times New Roman"/>
+          <w:sz w:val="22"/>
+          <w:szCs w:val="22"/>
+          <w:lang w:val="es-CO"/>
+        </w:rPr>
+        <w:tab/>
+        <w:t>Se requiere poder crear y asignar actividades a un integrante o líder dado: Ya que para resolver un proyecto se necesita ir paso por paso, es necesario que cada integrante tenga claro que papel debe desempeñar.</w:t>
+      </w:r>
+    </w:p>
+    <w:p>
+      <w:pPr>
+        <w:rPr>
+          <w:rFonts w:ascii="Times New Roman" w:hAnsi="Times New Roman" w:cs="Times New Roman"/>
+          <w:sz w:val="22"/>
+          <w:szCs w:val="22"/>
+          <w:lang w:val="es-CO"/>
+        </w:rPr>
+      </w:pPr>
+    </w:p>
+    <w:p>
+      <w:pPr>
+        <w:rPr>
+          <w:rFonts w:ascii="Times New Roman" w:hAnsi="Times New Roman" w:cs="Times New Roman"/>
+          <w:sz w:val="22"/>
+          <w:szCs w:val="22"/>
+          <w:lang w:val="es-CO"/>
+        </w:rPr>
+      </w:pPr>
+      <w:r>
+        <w:rPr>
+          <w:rFonts w:ascii="Times New Roman" w:hAnsi="Times New Roman" w:cs="Times New Roman"/>
+          <w:sz w:val="22"/>
+          <w:szCs w:val="22"/>
+          <w:lang w:val="es-CO"/>
+        </w:rPr>
+        <w:t>-</w:t>
+      </w:r>
+      <w:r>
+        <w:rPr>
+          <w:rFonts w:ascii="Times New Roman" w:hAnsi="Times New Roman" w:cs="Times New Roman"/>
+          <w:sz w:val="22"/>
+          <w:szCs w:val="22"/>
+          <w:lang w:val="es-CO"/>
+        </w:rPr>
+        <w:tab/>
+        <w:t>Mantener un registro sobre todo lo hecho por cada integrante: Para facilitar el manejo de la aplicación y los cambios se necesita saber quien y cuando hizo cada actividad y cuanto tiempo ha trabajado diariamente,</w:t>
+      </w:r>
+    </w:p>
+    <w:p>
+      <w:pPr>
+        <w:rPr>
+          <w:rFonts w:ascii="Times New Roman" w:hAnsi="Times New Roman" w:cs="Times New Roman"/>
+          <w:sz w:val="22"/>
+          <w:szCs w:val="22"/>
+          <w:lang w:val="es-CO"/>
+        </w:rPr>
+      </w:pPr>
+    </w:p>
+    <w:p>
+      <w:pPr>
+        <w:rPr>
+          <w:rFonts w:ascii="Times New Roman" w:hAnsi="Times New Roman" w:cs="Times New Roman"/>
+          <w:sz w:val="22"/>
+          <w:szCs w:val="22"/>
+          <w:lang w:val="es-CO"/>
+        </w:rPr>
+      </w:pPr>
+      <w:r>
+        <w:rPr>
+          <w:rFonts w:ascii="Times New Roman" w:hAnsi="Times New Roman" w:cs="Times New Roman"/>
+          <w:sz w:val="22"/>
+          <w:szCs w:val="22"/>
+          <w:lang w:val="es-CO"/>
+        </w:rPr>
+        <w:t>Colaboraciones:</w:t>
+      </w:r>
+    </w:p>
+    <w:p>
+      <w:pPr>
+        <w:rPr>
+          <w:rFonts w:ascii="Times New Roman" w:hAnsi="Times New Roman" w:cs="Times New Roman"/>
+          <w:sz w:val="22"/>
+          <w:szCs w:val="22"/>
+          <w:lang w:val="es-CO"/>
+        </w:rPr>
+      </w:pPr>
+    </w:p>
+    <w:p>
+      <w:pPr>
+        <w:rPr>
+          <w:rFonts w:ascii="Times New Roman" w:hAnsi="Times New Roman" w:cs="Times New Roman"/>
+          <w:sz w:val="22"/>
+          <w:szCs w:val="22"/>
+          <w:lang w:val="es-CO"/>
+        </w:rPr>
+      </w:pPr>
+      <w:r>
+        <w:rPr>
+          <w:rFonts w:ascii="Times New Roman" w:hAnsi="Times New Roman" w:cs="Times New Roman"/>
+          <w:sz w:val="22"/>
+          <w:szCs w:val="22"/>
+          <w:lang w:val="es-CO"/>
+        </w:rPr>
+        <w:t>Dado que ya tenemos claro que papel desempeñara cada objeto, podemos hacer unas estimaciones sobre las relaciones que deben haber entre cada elemento.</w:t>
+      </w:r>
+    </w:p>
+    <w:p>
+      <w:pPr>
+        <w:rPr>
+          <w:rFonts w:ascii="Times New Roman" w:hAnsi="Times New Roman" w:cs="Times New Roman"/>
+          <w:sz w:val="22"/>
+          <w:szCs w:val="22"/>
+          <w:lang w:val="es-CO"/>
+        </w:rPr>
+      </w:pPr>
+    </w:p>
+    <w:p>
+      <w:pPr>
+        <w:pStyle w:val="ListParagraph"/>
+        <w:numPr>
+          <w:ilvl w:val="0"/>
+          <w:numId w:val="2"/>
+        </w:numPr>
+        <w:rPr>
+          <w:rFonts w:ascii="Times New Roman" w:hAnsi="Times New Roman" w:cs="Times New Roman"/>
+          <w:sz w:val="22"/>
+          <w:szCs w:val="22"/>
+          <w:lang w:val="es-CO"/>
+        </w:rPr>
+      </w:pPr>
+      <w:r>
+        <w:rPr>
+          <w:rFonts w:ascii="Times New Roman" w:hAnsi="Times New Roman" w:cs="Times New Roman"/>
+          <w:sz w:val="22"/>
+          <w:szCs w:val="22"/>
+          <w:lang w:val="es-CO"/>
+        </w:rPr>
+        <w:lastRenderedPageBreak/>
+        <w:t>Aplicación: Posee relación con todos los objetos porque es aquel que se encarga de controlar el funcionamiento, comportamiento y actualización de cada uno de los elementos.</w:t>
       </w:r>
     </w:p>
     <w:p>
@@ -1695,25 +3476,7 @@
           <w:szCs w:val="22"/>
           <w:lang w:val="es-CO"/>
         </w:rPr>
-        <w:t xml:space="preserve">Tiene una relación con Aplicación: Aplicación </w:t>
-      </w:r>
-      <w:r>
-        <w:rPr>
-          <w:rFonts w:ascii="Times New Roman" w:hAnsi="Times New Roman" w:cs="Times New Roman"/>
-          <w:sz w:val="22"/>
-          <w:szCs w:val="22"/>
-          <w:lang w:val="es-CO"/>
-        </w:rPr>
-        <w:t>será</w:t>
-      </w:r>
-      <w:r>
-        <w:rPr>
-          <w:rFonts w:ascii="Times New Roman" w:hAnsi="Times New Roman" w:cs="Times New Roman"/>
-          <w:sz w:val="22"/>
-          <w:szCs w:val="22"/>
-          <w:lang w:val="es-CO"/>
-        </w:rPr>
-        <w:t xml:space="preserve"> quien actualice toda la información en el proyecto y asignara las características de este.</w:t>
+        <w:t>Tiene una relación con Aplicación: Aplicación será quien actualice toda la información en el proyecto y asignara las características de este.</w:t>
       </w:r>
     </w:p>
     <w:p>
@@ -1737,43 +3500,7 @@
           <w:szCs w:val="22"/>
           <w:lang w:val="es-CO"/>
         </w:rPr>
-        <w:t xml:space="preserve">Tiene una relación con </w:t>
-      </w:r>
-      <w:r>
-        <w:rPr>
-          <w:rFonts w:ascii="Times New Roman" w:hAnsi="Times New Roman" w:cs="Times New Roman"/>
-          <w:sz w:val="22"/>
-          <w:szCs w:val="22"/>
-          <w:lang w:val="es-CO"/>
-        </w:rPr>
-        <w:t>líder</w:t>
-      </w:r>
-      <w:r>
-        <w:rPr>
-          <w:rFonts w:ascii="Times New Roman" w:hAnsi="Times New Roman" w:cs="Times New Roman"/>
-          <w:sz w:val="22"/>
-          <w:szCs w:val="22"/>
-          <w:lang w:val="es-CO"/>
-        </w:rPr>
-        <w:t xml:space="preserve">: El proyecto necesita ser coordinado, y es el </w:t>
-      </w:r>
-      <w:r>
-        <w:rPr>
-          <w:rFonts w:ascii="Times New Roman" w:hAnsi="Times New Roman" w:cs="Times New Roman"/>
-          <w:sz w:val="22"/>
-          <w:szCs w:val="22"/>
-          <w:lang w:val="es-CO"/>
-        </w:rPr>
-        <w:t>líder</w:t>
-      </w:r>
-      <w:r>
-        <w:rPr>
-          <w:rFonts w:ascii="Times New Roman" w:hAnsi="Times New Roman" w:cs="Times New Roman"/>
-          <w:sz w:val="22"/>
-          <w:szCs w:val="22"/>
-          <w:lang w:val="es-CO"/>
-        </w:rPr>
-        <w:t xml:space="preserve"> aquel que tiene control sobre todo lo que tenga que ver con el proyecto.</w:t>
+        <w:t>Tiene una relación con líder: El proyecto necesita ser coordinado, y es el líder aquel que tiene control sobre todo lo que tenga que ver con el proyecto.</w:t>
       </w:r>
     </w:p>
     <w:p>
@@ -1797,25 +3524,7 @@
           <w:szCs w:val="22"/>
           <w:lang w:val="es-CO"/>
         </w:rPr>
-        <w:t xml:space="preserve">Tiene una relación con los integrantes: El proyecto es aquel que define cada cosa que debe ser realizado por los integrantes y les provee dicha </w:t>
-      </w:r>
-      <w:r>
-        <w:rPr>
-          <w:rFonts w:ascii="Times New Roman" w:hAnsi="Times New Roman" w:cs="Times New Roman"/>
-          <w:sz w:val="22"/>
-          <w:szCs w:val="22"/>
-          <w:lang w:val="es-CO"/>
-        </w:rPr>
-        <w:t>información</w:t>
-      </w:r>
-      <w:r>
-        <w:rPr>
-          <w:rFonts w:ascii="Times New Roman" w:hAnsi="Times New Roman" w:cs="Times New Roman"/>
-          <w:sz w:val="22"/>
-          <w:szCs w:val="22"/>
-          <w:lang w:val="es-CO"/>
-        </w:rPr>
-        <w:t>.</w:t>
+        <w:t>Tiene una relación con los integrantes: El proyecto es aquel que define cada cosa que debe ser realizado por los integrantes y les provee dicha información.</w:t>
       </w:r>
     </w:p>
     <w:p>
@@ -1839,67 +3548,31 @@
           <w:szCs w:val="22"/>
           <w:lang w:val="es-CO"/>
         </w:rPr>
-        <w:t xml:space="preserve">Tiene relación con Actividad: Para que el proyecto se encuentre finalizado, se requiere que se hayan cumplido una </w:t>
-      </w:r>
-      <w:r>
-        <w:rPr>
-          <w:rFonts w:ascii="Times New Roman" w:hAnsi="Times New Roman" w:cs="Times New Roman"/>
-          <w:sz w:val="22"/>
-          <w:szCs w:val="22"/>
-          <w:lang w:val="es-CO"/>
-        </w:rPr>
-        <w:t>cierta cantidad de actividades</w:t>
-      </w:r>
-      <w:r>
-        <w:rPr>
-          <w:rFonts w:ascii="Times New Roman" w:hAnsi="Times New Roman" w:cs="Times New Roman"/>
-          <w:sz w:val="22"/>
-          <w:szCs w:val="22"/>
-          <w:lang w:val="es-CO"/>
-        </w:rPr>
-        <w:t xml:space="preserve"> y es por esto que el proyecto esta compuesto de una serie de actividades que el va creando</w:t>
-      </w:r>
-      <w:r>
-        <w:rPr>
-          <w:rFonts w:ascii="Times New Roman" w:hAnsi="Times New Roman" w:cs="Times New Roman"/>
-          <w:sz w:val="22"/>
-          <w:szCs w:val="22"/>
-          <w:lang w:val="es-CO"/>
-        </w:rPr>
-        <w:t>.</w:t>
-      </w:r>
-    </w:p>
-    <w:p>
-      <w:pPr>
-        <w:pStyle w:val="ListParagraph"/>
-        <w:numPr>
-          <w:ilvl w:val="0"/>
-          <w:numId w:val="2"/>
-        </w:numPr>
-        <w:rPr>
-          <w:rFonts w:ascii="Times New Roman" w:hAnsi="Times New Roman" w:cs="Times New Roman"/>
-          <w:sz w:val="22"/>
-          <w:szCs w:val="22"/>
-          <w:lang w:val="es-CO"/>
-        </w:rPr>
-      </w:pPr>
-      <w:r>
-        <w:rPr>
-          <w:rFonts w:ascii="Times New Roman" w:hAnsi="Times New Roman" w:cs="Times New Roman"/>
-          <w:sz w:val="22"/>
-          <w:szCs w:val="22"/>
-          <w:lang w:val="es-CO"/>
-        </w:rPr>
-        <w:t>Líder</w:t>
-      </w:r>
-      <w:r>
-        <w:rPr>
-          <w:rFonts w:ascii="Times New Roman" w:hAnsi="Times New Roman" w:cs="Times New Roman"/>
-          <w:sz w:val="22"/>
-          <w:szCs w:val="22"/>
-          <w:lang w:val="es-CO"/>
-        </w:rPr>
-        <w:t xml:space="preserve">: </w:t>
+        <w:t>Tiene relación con Actividad: Para que el proyecto se encuentre finalizado, se requiere que se hayan cumplido una cierta cantidad de actividades y es por esto que el proyecto esta compuesto de una serie de actividades que el va creando.</w:t>
+      </w:r>
+    </w:p>
+    <w:p>
+      <w:pPr>
+        <w:pStyle w:val="ListParagraph"/>
+        <w:numPr>
+          <w:ilvl w:val="0"/>
+          <w:numId w:val="2"/>
+        </w:numPr>
+        <w:rPr>
+          <w:rFonts w:ascii="Times New Roman" w:hAnsi="Times New Roman" w:cs="Times New Roman"/>
+          <w:sz w:val="22"/>
+          <w:szCs w:val="22"/>
+          <w:lang w:val="es-CO"/>
+        </w:rPr>
+      </w:pPr>
+      <w:r>
+        <w:rPr>
+          <w:rFonts w:ascii="Times New Roman" w:hAnsi="Times New Roman" w:cs="Times New Roman"/>
+          <w:sz w:val="22"/>
+          <w:szCs w:val="22"/>
+          <w:lang w:val="es-CO"/>
+        </w:rPr>
+        <w:t xml:space="preserve">Líder: </w:t>
       </w:r>
     </w:p>
     <w:p>
@@ -1947,25 +3620,7 @@
           <w:szCs w:val="22"/>
           <w:lang w:val="es-CO"/>
         </w:rPr>
-        <w:t xml:space="preserve">Tiene una relación con los integrantes: Se encarga de asignar que actividades deben cumplirse y puede asignarla a un integrante especifico. </w:t>
-      </w:r>
-      <w:r>
-        <w:rPr>
-          <w:rFonts w:ascii="Times New Roman" w:hAnsi="Times New Roman" w:cs="Times New Roman"/>
-          <w:sz w:val="22"/>
-          <w:szCs w:val="22"/>
-          <w:lang w:val="es-CO"/>
-        </w:rPr>
-        <w:t>Además</w:t>
-      </w:r>
-      <w:r>
-        <w:rPr>
-          <w:rFonts w:ascii="Times New Roman" w:hAnsi="Times New Roman" w:cs="Times New Roman"/>
-          <w:sz w:val="22"/>
-          <w:szCs w:val="22"/>
-          <w:lang w:val="es-CO"/>
-        </w:rPr>
-        <w:t>, tiene la habilidad de cambiar a un integrante a líder.</w:t>
+        <w:t>Tiene una relación con los integrantes: Se encarga de asignar que actividades deben cumplirse y puede asignarla a un integrante especifico. Además, tiene la habilidad de cambiar a un integrante a líder.</w:t>
       </w:r>
     </w:p>
     <w:p>
@@ -1989,16 +3644,7 @@
           <w:szCs w:val="22"/>
           <w:lang w:val="es-CO"/>
         </w:rPr>
-        <w:t xml:space="preserve">Tiene relación con las Actividades: El es quien puede decidir como van a ser las nuevas actividades. </w:t>
-      </w:r>
-      <w:r>
-        <w:rPr>
-          <w:rFonts w:ascii="Times New Roman" w:hAnsi="Times New Roman" w:cs="Times New Roman"/>
-          <w:sz w:val="22"/>
-          <w:szCs w:val="22"/>
-          <w:lang w:val="es-CO"/>
-        </w:rPr>
-        <w:t>-El las define, pero no las crea-</w:t>
+        <w:t>Tiene relación con las Actividades: El es quien puede decidir como van a ser las nuevas actividades. -El las define, pero no las crea-</w:t>
       </w:r>
     </w:p>
     <w:p>
@@ -2132,66 +3778,42 @@
           <w:rFonts w:ascii="Times New Roman" w:hAnsi="Times New Roman" w:cs="Times New Roman"/>
           <w:lang w:val="es-CO"/>
         </w:rPr>
-        <w:t xml:space="preserve">El </w:t>
-      </w:r>
-      <w:r>
-        <w:rPr>
-          <w:rFonts w:ascii="Times New Roman" w:hAnsi="Times New Roman" w:cs="Times New Roman"/>
-          <w:lang w:val="es-CO"/>
-        </w:rPr>
-        <w:t>líder</w:t>
-      </w:r>
-      <w:r>
-        <w:rPr>
-          <w:rFonts w:ascii="Times New Roman" w:hAnsi="Times New Roman" w:cs="Times New Roman"/>
-          <w:lang w:val="es-CO"/>
-        </w:rPr>
-        <w:t xml:space="preserve"> debe manejar todo el proyecto</w:t>
-      </w:r>
-      <w:r>
-        <w:rPr>
-          <w:rFonts w:ascii="Times New Roman" w:hAnsi="Times New Roman" w:cs="Times New Roman"/>
-          <w:lang w:val="es-CO"/>
-        </w:rPr>
-        <w:t>, agregando o quitando actividades y los integrantes de este.</w:t>
-      </w:r>
-    </w:p>
-    <w:p>
-      <w:pPr>
-        <w:pStyle w:val="ListParagraph"/>
-        <w:numPr>
-          <w:ilvl w:val="0"/>
-          <w:numId w:val="2"/>
-        </w:numPr>
-        <w:rPr>
-          <w:rFonts w:ascii="Times New Roman" w:hAnsi="Times New Roman" w:cs="Times New Roman"/>
-          <w:sz w:val="22"/>
-          <w:szCs w:val="22"/>
-          <w:lang w:val="es-CO"/>
-        </w:rPr>
-      </w:pPr>
-      <w:r>
-        <w:rPr>
-          <w:rFonts w:ascii="Times New Roman" w:hAnsi="Times New Roman" w:cs="Times New Roman"/>
-          <w:lang w:val="es-CO"/>
-        </w:rPr>
-        <w:t xml:space="preserve">Los integrantes deben </w:t>
-      </w:r>
-      <w:r>
-        <w:rPr>
-          <w:rFonts w:ascii="Times New Roman" w:hAnsi="Times New Roman" w:cs="Times New Roman"/>
-          <w:lang w:val="es-CO"/>
-        </w:rPr>
-        <w:t>tener actividades asignadas, las cuales deben cumplir individualmente o en grupo según la asignación.</w:t>
-      </w:r>
-    </w:p>
-    <w:p>
-      <w:pPr>
-        <w:pStyle w:val="ListParagraph"/>
-        <w:numPr>
-          <w:ilvl w:val="0"/>
-          <w:numId w:val="2"/>
-        </w:numPr>
+        <w:t>El líder debe manejar todo el proyecto, agregando o quitando actividades y los integrantes de este.</w:t>
+      </w:r>
+    </w:p>
+    <w:p>
+      <w:pPr>
+        <w:pStyle w:val="ListParagraph"/>
+        <w:numPr>
+          <w:ilvl w:val="0"/>
+          <w:numId w:val="2"/>
+        </w:numPr>
+        <w:rPr>
+          <w:rFonts w:ascii="Times New Roman" w:hAnsi="Times New Roman" w:cs="Times New Roman"/>
+          <w:sz w:val="22"/>
+          <w:szCs w:val="22"/>
+          <w:lang w:val="es-CO"/>
+        </w:rPr>
+      </w:pPr>
+      <w:r>
+        <w:rPr>
+          <w:rFonts w:ascii="Times New Roman" w:hAnsi="Times New Roman" w:cs="Times New Roman"/>
+          <w:lang w:val="es-CO"/>
+        </w:rPr>
+        <w:t>Los integrantes deben tener actividades asignadas, las cuales deben cumplir individualmente o en grupo según la asignación.</w:t>
+      </w:r>
+    </w:p>
+    <w:p>
+      <w:pPr>
+        <w:rPr>
+          <w:sz w:val="22"/>
+          <w:szCs w:val="22"/>
+          <w:lang w:val="es-CO"/>
+        </w:rPr>
+      </w:pPr>
+    </w:p>
+    <w:p>
+      <w:pPr>
         <w:rPr>
           <w:sz w:val="22"/>
           <w:szCs w:val="22"/>
@@ -2225,6 +3847,12 @@
           <w:lang w:val="es-CO"/>
         </w:rPr>
       </w:pPr>
+      <w:r>
+        <w:rPr>
+          <w:lang w:val="es-CO"/>
+        </w:rPr>
+        <w:t xml:space="preserve"> </w:t>
+      </w:r>
     </w:p>
     <w:sectPr>
       <w:pgSz w:w="12240" w:h="15840"/>

</xml_diff>